<commit_message>
more work + monte carlo additions
</commit_message>
<xml_diff>
--- a/Comparison of Genetic Algorithm and Monte.docx
+++ b/Comparison of Genetic Algorithm and Monte.docx
@@ -112,23 +112,7 @@
           <w:i/>
           <w:iCs/>
         </w:rPr>
-        <w:t xml:space="preserve">Drones have become a useful tool in the modern era, with many applications such as agriculture, </w:t>
-      </w:r>
-      <w:proofErr w:type="gramStart"/>
-      <w:r>
-        <w:rPr>
-          <w:i/>
-          <w:iCs/>
-        </w:rPr>
-        <w:t>photography</w:t>
-      </w:r>
-      <w:proofErr w:type="gramEnd"/>
-      <w:r>
-        <w:rPr>
-          <w:i/>
-          <w:iCs/>
-        </w:rPr>
-        <w:t xml:space="preserve"> and warfare. Defining movement of a drone is a nontrivial task with many variables to consider. While there are many ways to control a drone such as user controlled, this project focuses on implementing autonomous flight for a 2d simulated drone. This drone will fly within a defined space to hit </w:t>
+        <w:t xml:space="preserve">This drone will fly within a defined space to hit </w:t>
       </w:r>
       <w:proofErr w:type="gramStart"/>
       <w:r>
@@ -163,7 +147,25 @@
         <w:t xml:space="preserve"> is subject to gravity and drag forces on rotation and planar motion. The task is to write a flight controller which uses reinforcement learning to have the drone traverse space to hit as many targets as it can within a specified amount of time.</w:t>
       </w:r>
     </w:p>
-    <w:p/>
+    <w:p>
+      <w:r>
+        <w:t>In the field of machine learning there have been many different algorithms developed to encompass a range of different situation</w:t>
+      </w:r>
+      <w:r>
+        <w:t>s from image processing</w:t>
+      </w:r>
+      <w:r>
+        <w:t xml:space="preserve"> to pathfinding. This project is aimed around implementing a machine learning algorithm into the game space Ms Pacman provided by </w:t>
+      </w:r>
+      <w:proofErr w:type="spellStart"/>
+      <w:r>
+        <w:t>OpenAI</w:t>
+      </w:r>
+      <w:proofErr w:type="spellEnd"/>
+      <w:r>
+        <w:t xml:space="preserve"> Gymnasium. While there are many ways to go about solving Ms Pacman, this project focuses on Genetic Algorithm and Monte-Carlo implementation within a deterministic Ms Pacman simulation. </w:t>
+      </w:r>
+    </w:p>
     <w:p/>
     <w:p>
       <w:pPr>
@@ -255,9 +257,40 @@
       <w:r>
         <w:t xml:space="preserve"> with the MsPacmanDeterministic-v4 environment. </w:t>
       </w:r>
-    </w:p>
-    <w:p>
-      <w:r>
+      <w:r>
+        <w:t xml:space="preserve">This environment </w:t>
+      </w:r>
+      <w:r>
+        <w:t>creates the entire Ms Pacman</w:t>
+      </w:r>
+    </w:p>
+    <w:p>
+      <w:r>
+        <w:t xml:space="preserve">The Pacman and Ms Pacman environments at each time step returns the following variables: </w:t>
+      </w:r>
+      <w:r>
+        <w:t>observation, reward, terminated, truncated, info</w:t>
+      </w:r>
+      <w:r>
+        <w:t xml:space="preserve">. </w:t>
+      </w:r>
+    </w:p>
+    <w:p>
+      <w:r>
+        <w:t xml:space="preserve">I utilise only the first 5 actions for the algorithms, noop, up, right, left, and down as this represents </w:t>
+      </w:r>
+      <w:proofErr w:type="gramStart"/>
+      <w:r>
+        <w:t>all of</w:t>
+      </w:r>
+      <w:proofErr w:type="gramEnd"/>
+      <w:r>
+        <w:t xml:space="preserve"> the directions that I believe to be necessary and avoiding unnecessary additional actions where the difference is only seemingly needed for when using a joystick.</w:t>
+      </w:r>
+    </w:p>
+    <w:p>
+      <w:r>
+        <w:lastRenderedPageBreak/>
         <w:t>I used the deterministic version of the game so to make the ghosts do the same actions each time. This is</w:t>
       </w:r>
       <w:r>
@@ -318,6 +351,16 @@
         <w:t>Experiments</w:t>
       </w:r>
       <w:bookmarkEnd w:id="5"/>
+    </w:p>
+    <w:p>
+      <w:r>
+        <w:t>Number of pills eaten</w:t>
+      </w:r>
+    </w:p>
+    <w:p>
+      <w:r>
+        <w:t>Highest scoring</w:t>
+      </w:r>
     </w:p>
     <w:p/>
     <w:p>

</xml_diff>

<commit_message>
Update Comparison of Genetic Algorithm and Monte.docx
</commit_message>
<xml_diff>
--- a/Comparison of Genetic Algorithm and Monte.docx
+++ b/Comparison of Genetic Algorithm and Monte.docx
@@ -165,32 +165,16 @@
     </w:p>
     <w:p>
       <w:r>
-        <w:t xml:space="preserve">For relevant research on these </w:t>
-      </w:r>
-      <w:proofErr w:type="gramStart"/>
-      <w:r>
-        <w:t>topics</w:t>
-      </w:r>
-      <w:proofErr w:type="gramEnd"/>
-      <w:r>
-        <w:t xml:space="preserve"> I first found a very helpful and informative paper on the concepts of Genetic Algorithms [</w:t>
+        <w:t>For relevant research on these topics I first found a very helpful and informative paper on the concepts of Genetic Algorithms [</w:t>
       </w:r>
       <w:r>
         <w:t>1</w:t>
       </w:r>
       <w:r>
-        <w:t xml:space="preserve">]. This provided general structure of how to create genetic </w:t>
-      </w:r>
-      <w:proofErr w:type="gramStart"/>
-      <w:r>
-        <w:t xml:space="preserve">algorithms, </w:t>
-      </w:r>
-      <w:r>
-        <w:t>and</w:t>
-      </w:r>
-      <w:proofErr w:type="gramEnd"/>
-      <w:r>
-        <w:t xml:space="preserve"> gave me a good idea of to how it would work in practice. </w:t>
+        <w:t xml:space="preserve">]. This provided general structure of how to create genetic algorithms, </w:t>
+      </w:r>
+      <w:r>
+        <w:t xml:space="preserve">and gave me a good idea of to how it would work in practice. </w:t>
       </w:r>
     </w:p>
     <w:p>
@@ -238,29 +222,7 @@
         <w:t>4</w:t>
       </w:r>
       <w:r>
-        <w:t>] when considering what shortest path algorithm to use</w:t>
-      </w:r>
-      <w:r>
-        <w:t xml:space="preserve">, it </w:t>
-      </w:r>
-      <w:proofErr w:type="gramStart"/>
-      <w:r>
-        <w:t xml:space="preserve">showed </w:t>
-      </w:r>
-      <w:r>
-        <w:t>.</w:t>
-      </w:r>
-      <w:proofErr w:type="gramEnd"/>
-      <w:r>
-        <w:t xml:space="preserve"> I settled on using the breadth first search algorithm as it worked </w:t>
-      </w:r>
-      <w:proofErr w:type="gramStart"/>
-      <w:r>
-        <w:t>really well</w:t>
-      </w:r>
-      <w:proofErr w:type="gramEnd"/>
-      <w:r>
-        <w:t xml:space="preserve"> for my problem and there was an easy implementation for it. </w:t>
+        <w:t xml:space="preserve">] when considering what shortest path algorithm to use, it showed . I settled on using the breadth first search algorithm as it worked really well for my problem and there was an easy implementation for it. </w:t>
       </w:r>
       <w:r>
         <w:t>[5]</w:t>
@@ -268,19 +230,13 @@
     </w:p>
     <w:p>
       <w:r>
-        <w:t xml:space="preserve">Following from that I also looked back at the first semester work </w:t>
-      </w:r>
-      <w:r>
-        <w:t>[</w:t>
+        <w:t>Following from that I also looked back at the first semester work [</w:t>
       </w:r>
       <w:r>
         <w:t>6</w:t>
       </w:r>
       <w:r>
-        <w:t>]</w:t>
-      </w:r>
-      <w:r>
-        <w:t xml:space="preserve"> which had a work through of a lot of reinforcement learning ideas and pseudocode for them, including the Monte-Carlo soft policy which I used. </w:t>
+        <w:t xml:space="preserve">] which had a work through of a lot of reinforcement learning ideas and pseudocode for them, including the Monte-Carlo soft policy which I used. </w:t>
       </w:r>
     </w:p>
     <w:p>
@@ -370,15 +326,7 @@
         <w:t>I used the RAM observation setting to gather the coordinates for each of the ghosts, Ms Pacman, and the cherry</w:t>
       </w:r>
       <w:r>
-        <w:t xml:space="preserve">, and the </w:t>
-      </w:r>
-      <w:proofErr w:type="gramStart"/>
-      <w:r>
-        <w:t>amount</w:t>
-      </w:r>
-      <w:proofErr w:type="gramEnd"/>
-      <w:r>
-        <w:t xml:space="preserve"> of lives. </w:t>
+        <w:t xml:space="preserve">, and the amount of lives. </w:t>
       </w:r>
     </w:p>
     <w:p>
@@ -507,19 +455,11 @@
           <w:rFonts w:ascii="Consolas" w:hAnsi="Consolas"/>
         </w:rPr>
       </w:pPr>
-      <w:proofErr w:type="gramStart"/>
-      <w:r>
-        <w:rPr>
-          <w:rFonts w:ascii="Consolas" w:hAnsi="Consolas"/>
-        </w:rPr>
-        <w:t>t :</w:t>
-      </w:r>
-      <w:proofErr w:type="gramEnd"/>
-      <w:r>
-        <w:rPr>
-          <w:rFonts w:ascii="Consolas" w:hAnsi="Consolas"/>
-        </w:rPr>
-        <w:t>= 0;</w:t>
+      <w:r>
+        <w:rPr>
+          <w:rFonts w:ascii="Consolas" w:hAnsi="Consolas"/>
+        </w:rPr>
+        <w:t>t := 0;</w:t>
       </w:r>
     </w:p>
     <w:p>
@@ -545,28 +485,12 @@
           <w:rFonts w:ascii="Consolas" w:hAnsi="Consolas"/>
         </w:rPr>
       </w:pPr>
-      <w:proofErr w:type="spellStart"/>
-      <w:r>
-        <w:rPr>
-          <w:rFonts w:ascii="Consolas" w:hAnsi="Consolas"/>
-        </w:rPr>
-        <w:t>initpopulation</w:t>
-      </w:r>
-      <w:proofErr w:type="spellEnd"/>
-      <w:r>
-        <w:rPr>
-          <w:rFonts w:ascii="Consolas" w:hAnsi="Consolas"/>
-        </w:rPr>
-        <w:t xml:space="preserve"> P (t</w:t>
-      </w:r>
-      <w:proofErr w:type="gramStart"/>
-      <w:r>
-        <w:rPr>
-          <w:rFonts w:ascii="Consolas" w:hAnsi="Consolas"/>
-        </w:rPr>
-        <w:t>);</w:t>
-      </w:r>
-      <w:proofErr w:type="gramEnd"/>
+      <w:r>
+        <w:rPr>
+          <w:rFonts w:ascii="Consolas" w:hAnsi="Consolas"/>
+        </w:rPr>
+        <w:t>initpopulation P (t);</w:t>
+      </w:r>
     </w:p>
     <w:p>
       <w:pPr>
@@ -595,16 +519,8 @@
         <w:rPr>
           <w:rFonts w:ascii="Consolas" w:hAnsi="Consolas"/>
         </w:rPr>
-        <w:t>evaluate P (t</w:t>
-      </w:r>
-      <w:proofErr w:type="gramStart"/>
-      <w:r>
-        <w:rPr>
-          <w:rFonts w:ascii="Consolas" w:hAnsi="Consolas"/>
-        </w:rPr>
-        <w:t>);</w:t>
-      </w:r>
-      <w:proofErr w:type="gramEnd"/>
+        <w:t>evaluate P (t);</w:t>
+      </w:r>
     </w:p>
     <w:p>
       <w:pPr>
@@ -659,19 +575,11 @@
           <w:rFonts w:ascii="Consolas" w:hAnsi="Consolas"/>
         </w:rPr>
       </w:pPr>
-      <w:proofErr w:type="gramStart"/>
-      <w:r>
-        <w:rPr>
-          <w:rFonts w:ascii="Consolas" w:hAnsi="Consolas"/>
-        </w:rPr>
-        <w:t>t :</w:t>
-      </w:r>
-      <w:proofErr w:type="gramEnd"/>
-      <w:r>
-        <w:rPr>
-          <w:rFonts w:ascii="Consolas" w:hAnsi="Consolas"/>
-        </w:rPr>
-        <w:t>= t+ 1;</w:t>
+      <w:r>
+        <w:rPr>
+          <w:rFonts w:ascii="Consolas" w:hAnsi="Consolas"/>
+        </w:rPr>
+        <w:t>t := t+ 1;</w:t>
       </w:r>
     </w:p>
     <w:p>
@@ -697,41 +605,11 @@
           <w:rFonts w:ascii="Consolas" w:hAnsi="Consolas"/>
         </w:rPr>
       </w:pPr>
-      <w:proofErr w:type="spellStart"/>
-      <w:proofErr w:type="gramStart"/>
-      <w:r>
-        <w:rPr>
-          <w:rFonts w:ascii="Consolas" w:hAnsi="Consolas"/>
-        </w:rPr>
-        <w:t>Ir</w:t>
-      </w:r>
-      <w:proofErr w:type="spellEnd"/>
-      <w:r>
-        <w:rPr>
-          <w:rFonts w:ascii="Consolas" w:hAnsi="Consolas"/>
-        </w:rPr>
-        <w:t xml:space="preserve"> :</w:t>
-      </w:r>
-      <w:proofErr w:type="gramEnd"/>
-      <w:r>
-        <w:rPr>
-          <w:rFonts w:ascii="Consolas" w:hAnsi="Consolas"/>
-        </w:rPr>
-        <w:t xml:space="preserve">= </w:t>
-      </w:r>
-      <w:proofErr w:type="spellStart"/>
-      <w:r>
-        <w:rPr>
-          <w:rFonts w:ascii="Consolas" w:hAnsi="Consolas"/>
-        </w:rPr>
-        <w:t>selectparents</w:t>
-      </w:r>
-      <w:proofErr w:type="spellEnd"/>
-      <w:r>
-        <w:rPr>
-          <w:rFonts w:ascii="Consolas" w:hAnsi="Consolas"/>
-        </w:rPr>
-        <w:t xml:space="preserve"> P (t);</w:t>
+      <w:r>
+        <w:rPr>
+          <w:rFonts w:ascii="Consolas" w:hAnsi="Consolas"/>
+        </w:rPr>
+        <w:t>Ir := selectparents P (t);</w:t>
       </w:r>
     </w:p>
     <w:p>
@@ -746,21 +624,7 @@
         <w:rPr>
           <w:rFonts w:ascii="Consolas" w:hAnsi="Consolas"/>
         </w:rPr>
-        <w:t xml:space="preserve">//recombine </w:t>
-      </w:r>
-      <w:proofErr w:type="gramStart"/>
-      <w:r>
-        <w:rPr>
-          <w:rFonts w:ascii="Consolas" w:hAnsi="Consolas"/>
-        </w:rPr>
-        <w:t>the ”genes</w:t>
-      </w:r>
-      <w:proofErr w:type="gramEnd"/>
-      <w:r>
-        <w:rPr>
-          <w:rFonts w:ascii="Consolas" w:hAnsi="Consolas"/>
-        </w:rPr>
-        <w:t>” of selected parents</w:t>
+        <w:t>//recombine the ”genes” of selected parents</w:t>
       </w:r>
     </w:p>
     <w:p>
@@ -775,16 +639,8 @@
         <w:rPr>
           <w:rFonts w:ascii="Consolas" w:hAnsi="Consolas"/>
         </w:rPr>
-        <w:t>recombine P (t</w:t>
-      </w:r>
-      <w:proofErr w:type="gramStart"/>
-      <w:r>
-        <w:rPr>
-          <w:rFonts w:ascii="Consolas" w:hAnsi="Consolas"/>
-        </w:rPr>
-        <w:t>);</w:t>
-      </w:r>
-      <w:proofErr w:type="gramEnd"/>
+        <w:t>recombine P (t);</w:t>
+      </w:r>
     </w:p>
     <w:p>
       <w:pPr>
@@ -813,16 +669,8 @@
         <w:rPr>
           <w:rFonts w:ascii="Consolas" w:hAnsi="Consolas"/>
         </w:rPr>
-        <w:t>mutate P (t</w:t>
-      </w:r>
-      <w:proofErr w:type="gramStart"/>
-      <w:r>
-        <w:rPr>
-          <w:rFonts w:ascii="Consolas" w:hAnsi="Consolas"/>
-        </w:rPr>
-        <w:t>);</w:t>
-      </w:r>
-      <w:proofErr w:type="gramEnd"/>
+        <w:t>mutate P (t);</w:t>
+      </w:r>
     </w:p>
     <w:p>
       <w:pPr>
@@ -836,23 +684,7 @@
         <w:rPr>
           <w:rFonts w:ascii="Consolas" w:hAnsi="Consolas"/>
         </w:rPr>
-        <w:t xml:space="preserve">//evaluate </w:t>
-      </w:r>
-      <w:proofErr w:type="spellStart"/>
-      <w:proofErr w:type="gramStart"/>
-      <w:r>
-        <w:rPr>
-          <w:rFonts w:ascii="Consolas" w:hAnsi="Consolas"/>
-        </w:rPr>
-        <w:t>it’s</w:t>
-      </w:r>
-      <w:proofErr w:type="spellEnd"/>
-      <w:proofErr w:type="gramEnd"/>
-      <w:r>
-        <w:rPr>
-          <w:rFonts w:ascii="Consolas" w:hAnsi="Consolas"/>
-        </w:rPr>
-        <w:t xml:space="preserve"> new fitness</w:t>
+        <w:t>//evaluate it’s new fitness</w:t>
       </w:r>
     </w:p>
     <w:p>
@@ -867,16 +699,8 @@
         <w:rPr>
           <w:rFonts w:ascii="Consolas" w:hAnsi="Consolas"/>
         </w:rPr>
-        <w:t>evaluate P (t</w:t>
-      </w:r>
-      <w:proofErr w:type="gramStart"/>
-      <w:r>
-        <w:rPr>
-          <w:rFonts w:ascii="Consolas" w:hAnsi="Consolas"/>
-        </w:rPr>
-        <w:t>);</w:t>
-      </w:r>
-      <w:proofErr w:type="gramEnd"/>
+        <w:t>evaluate P (t);</w:t>
+      </w:r>
     </w:p>
     <w:p>
       <w:pPr>
@@ -901,19 +725,11 @@
           <w:rFonts w:ascii="Consolas" w:hAnsi="Consolas"/>
         </w:rPr>
       </w:pPr>
-      <w:proofErr w:type="gramStart"/>
-      <w:r>
-        <w:rPr>
-          <w:rFonts w:ascii="Consolas" w:hAnsi="Consolas"/>
-        </w:rPr>
-        <w:t>P :</w:t>
-      </w:r>
-      <w:proofErr w:type="gramEnd"/>
-      <w:r>
-        <w:rPr>
-          <w:rFonts w:ascii="Consolas" w:hAnsi="Consolas"/>
-        </w:rPr>
-        <w:t>= survive P,P‘ (t);</w:t>
+      <w:r>
+        <w:rPr>
+          <w:rFonts w:ascii="Consolas" w:hAnsi="Consolas"/>
+        </w:rPr>
+        <w:t>P := survive P,P‘ (t);</w:t>
       </w:r>
     </w:p>
     <w:p>
@@ -961,15 +777,7 @@
     </w:p>
     <w:p>
       <w:r>
-        <w:t xml:space="preserve">The agent class initialises the brain and size of the list of instructions the brain </w:t>
-      </w:r>
-      <w:proofErr w:type="gramStart"/>
-      <w:r>
-        <w:t>creates,</w:t>
-      </w:r>
-      <w:proofErr w:type="gramEnd"/>
-      <w:r>
-        <w:t xml:space="preserve"> a function to create offspring for the next generation and a return of fitness value for that agent.</w:t>
+        <w:t>The agent class initialises the brain and size of the list of instructions the brain creates, a function to create offspring for the next generation and a return of fitness value for that agent.</w:t>
       </w:r>
     </w:p>
     <w:p>
@@ -980,15 +788,7 @@
         <w:t xml:space="preserve">section. It contains </w:t>
       </w:r>
       <w:r>
-        <w:t xml:space="preserve">the evolutionary components of the algorithm such as the roulette wheel parent selection functions for choosing which parents are to create offspring for the next generation, the genome combination function to create children with an </w:t>
-      </w:r>
-      <w:proofErr w:type="gramStart"/>
-      <w:r>
-        <w:t>amount</w:t>
-      </w:r>
-      <w:proofErr w:type="gramEnd"/>
-      <w:r>
-        <w:t xml:space="preserve"> of genes from either parent, and the creating the next generation function. </w:t>
+        <w:t xml:space="preserve">the evolutionary components of the algorithm such as the roulette wheel parent selection functions for choosing which parents are to create offspring for the next generation, the genome combination function to create children with an amount of genes from either parent, and the creating the next generation function. </w:t>
       </w:r>
     </w:p>
     <w:p>
@@ -1061,21 +861,7 @@
         <w:rPr>
           <w:rFonts w:ascii="Consolas" w:hAnsi="Consolas"/>
         </w:rPr>
-        <w:t xml:space="preserve">Result: Estimated state-action-value function </w:t>
-      </w:r>
-      <w:proofErr w:type="gramStart"/>
-      <w:r>
-        <w:rPr>
-          <w:rFonts w:ascii="Consolas" w:hAnsi="Consolas"/>
-        </w:rPr>
-        <w:t>Q(</w:t>
-      </w:r>
-      <w:proofErr w:type="gramEnd"/>
-      <w:r>
-        <w:rPr>
-          <w:rFonts w:ascii="Consolas" w:hAnsi="Consolas"/>
-        </w:rPr>
-        <w:t>s, a) ≈ qπ(s, a).</w:t>
+        <w:t>Result: Estimated state-action-value function Q(s, a) ≈ qπ(s, a).</w:t>
       </w:r>
     </w:p>
     <w:p>
@@ -1089,21 +875,7 @@
         <w:rPr>
           <w:rFonts w:ascii="Consolas" w:hAnsi="Consolas"/>
         </w:rPr>
-        <w:t xml:space="preserve">Initialise a state-action-value-function </w:t>
-      </w:r>
-      <w:proofErr w:type="gramStart"/>
-      <w:r>
-        <w:rPr>
-          <w:rFonts w:ascii="Consolas" w:hAnsi="Consolas"/>
-        </w:rPr>
-        <w:t>Q(</w:t>
-      </w:r>
-      <w:proofErr w:type="gramEnd"/>
-      <w:r>
-        <w:rPr>
-          <w:rFonts w:ascii="Consolas" w:hAnsi="Consolas"/>
-        </w:rPr>
-        <w:t xml:space="preserve">s, a) </w:t>
+        <w:t xml:space="preserve">Initialise a state-action-value-function Q(s, a) </w:t>
       </w:r>
       <w:r>
         <w:rPr>
@@ -1141,21 +913,7 @@
         <w:rPr>
           <w:rFonts w:ascii="Consolas" w:hAnsi="Consolas"/>
         </w:rPr>
-        <w:t xml:space="preserve">Initialise an empty list, </w:t>
-      </w:r>
-      <w:proofErr w:type="gramStart"/>
-      <w:r>
-        <w:rPr>
-          <w:rFonts w:ascii="Consolas" w:hAnsi="Consolas"/>
-        </w:rPr>
-        <w:t>Returns(</w:t>
-      </w:r>
-      <w:proofErr w:type="gramEnd"/>
-      <w:r>
-        <w:rPr>
-          <w:rFonts w:ascii="Consolas" w:hAnsi="Consolas"/>
-        </w:rPr>
-        <w:t xml:space="preserve">s, a) of sampled returns for all s </w:t>
+        <w:t xml:space="preserve">Initialise an empty list, Returns(s, a) of sampled returns for all s </w:t>
       </w:r>
       <w:r>
         <w:rPr>
@@ -1181,21 +939,7 @@
         <w:rPr>
           <w:rFonts w:ascii="Consolas" w:hAnsi="Consolas"/>
         </w:rPr>
-        <w:t xml:space="preserve">for i ← 1 to </w:t>
-      </w:r>
-      <w:proofErr w:type="spellStart"/>
-      <w:r>
-        <w:rPr>
-          <w:rFonts w:ascii="Consolas" w:hAnsi="Consolas"/>
-        </w:rPr>
-        <w:t>Nmax</w:t>
-      </w:r>
-      <w:proofErr w:type="spellEnd"/>
-      <w:r>
-        <w:rPr>
-          <w:rFonts w:ascii="Consolas" w:hAnsi="Consolas"/>
-        </w:rPr>
-        <w:t xml:space="preserve"> do</w:t>
+        <w:t>for i ← 1 to Nmax do</w:t>
       </w:r>
     </w:p>
     <w:p>
@@ -1210,33 +954,7 @@
         <w:rPr>
           <w:rFonts w:ascii="Consolas" w:hAnsi="Consolas"/>
         </w:rPr>
-        <w:t xml:space="preserve">Sample a trajectory, ω, using π: ω = (S0, A0, R0 </w:t>
-      </w:r>
-      <w:r>
-        <w:rPr>
-          <w:rFonts w:ascii="Consolas" w:hAnsi="Consolas"/>
-        </w:rPr>
-        <w:t>. . .,</w:t>
-      </w:r>
-      <w:r>
-        <w:rPr>
-          <w:rFonts w:ascii="Consolas" w:hAnsi="Consolas"/>
-        </w:rPr>
-        <w:t xml:space="preserve"> </w:t>
-      </w:r>
-      <w:proofErr w:type="gramStart"/>
-      <w:r>
-        <w:rPr>
-          <w:rFonts w:ascii="Consolas" w:hAnsi="Consolas"/>
-        </w:rPr>
-        <w:t>ST ,</w:t>
-      </w:r>
-      <w:proofErr w:type="gramEnd"/>
-      <w:r>
-        <w:rPr>
-          <w:rFonts w:ascii="Consolas" w:hAnsi="Consolas"/>
-        </w:rPr>
-        <w:t xml:space="preserve"> AT −1, RT −1);</w:t>
+        <w:t>Sample a trajectory, ω, using π: ω = (S0, A0, R0 . . ., ST , AT −1, RT −1);</w:t>
       </w:r>
     </w:p>
     <w:p>
@@ -1251,16 +969,8 @@
         <w:rPr>
           <w:rFonts w:ascii="Consolas" w:hAnsi="Consolas"/>
         </w:rPr>
-        <w:t xml:space="preserve">G ← </w:t>
-      </w:r>
-      <w:proofErr w:type="gramStart"/>
-      <w:r>
-        <w:rPr>
-          <w:rFonts w:ascii="Consolas" w:hAnsi="Consolas"/>
-        </w:rPr>
-        <w:t>0;</w:t>
-      </w:r>
-      <w:proofErr w:type="gramEnd"/>
+        <w:t>G ← 0;</w:t>
+      </w:r>
     </w:p>
     <w:p>
       <w:pPr>
@@ -1301,30 +1011,8 @@
         <w:rPr>
           <w:rFonts w:ascii="Consolas" w:hAnsi="Consolas"/>
         </w:rPr>
-        <w:t xml:space="preserve">G ← </w:t>
-      </w:r>
-      <w:proofErr w:type="spellStart"/>
-      <w:r>
-        <w:rPr>
-          <w:rFonts w:ascii="Consolas" w:hAnsi="Consolas"/>
-        </w:rPr>
-        <w:t>γG</w:t>
-      </w:r>
-      <w:proofErr w:type="spellEnd"/>
-      <w:r>
-        <w:rPr>
-          <w:rFonts w:ascii="Consolas" w:hAnsi="Consolas"/>
-        </w:rPr>
-        <w:t xml:space="preserve"> + </w:t>
-      </w:r>
-      <w:proofErr w:type="gramStart"/>
-      <w:r>
-        <w:rPr>
-          <w:rFonts w:ascii="Consolas" w:hAnsi="Consolas"/>
-        </w:rPr>
-        <w:t>Rt;</w:t>
-      </w:r>
-      <w:proofErr w:type="gramEnd"/>
+        <w:t>G ← γG + Rt;</w:t>
+      </w:r>
     </w:p>
     <w:p>
       <w:pPr>
@@ -1338,21 +1026,7 @@
         <w:rPr>
           <w:rFonts w:ascii="Consolas" w:hAnsi="Consolas"/>
         </w:rPr>
-        <w:t xml:space="preserve">Append G to </w:t>
-      </w:r>
-      <w:proofErr w:type="gramStart"/>
-      <w:r>
-        <w:rPr>
-          <w:rFonts w:ascii="Consolas" w:hAnsi="Consolas"/>
-        </w:rPr>
-        <w:t>Returns(</w:t>
-      </w:r>
-      <w:proofErr w:type="gramEnd"/>
-      <w:r>
-        <w:rPr>
-          <w:rFonts w:ascii="Consolas" w:hAnsi="Consolas"/>
-        </w:rPr>
-        <w:t>St, At);</w:t>
+        <w:t>Append G to Returns(St, At);</w:t>
       </w:r>
     </w:p>
     <w:p>
@@ -1363,19 +1037,11 @@
           <w:rFonts w:ascii="Consolas" w:hAnsi="Consolas"/>
         </w:rPr>
       </w:pPr>
-      <w:proofErr w:type="gramStart"/>
-      <w:r>
-        <w:rPr>
-          <w:rFonts w:ascii="Consolas" w:hAnsi="Consolas"/>
-        </w:rPr>
-        <w:t>Q(</w:t>
-      </w:r>
-      <w:proofErr w:type="gramEnd"/>
-      <w:r>
-        <w:rPr>
-          <w:rFonts w:ascii="Consolas" w:hAnsi="Consolas"/>
-        </w:rPr>
-        <w:t>St, At) ← average(Returns(St, At));</w:t>
+      <w:r>
+        <w:rPr>
+          <w:rFonts w:ascii="Consolas" w:hAnsi="Consolas"/>
+        </w:rPr>
+        <w:t>Q(St, At) ← average(Returns(St, At));</w:t>
       </w:r>
     </w:p>
     <w:p>
@@ -1426,9 +1092,6 @@
       <w:r>
         <w:t xml:space="preserve">that I and my group partner developed as it would essentially be the same functions I would create in the same way and when they’re also in the same structure I deemed it unnecessary to rewrite. </w:t>
       </w:r>
-      <w:r>
-        <w:t>s</w:t>
-      </w:r>
     </w:p>
     <w:p>
       <w:pPr>
@@ -1460,13 +1123,7 @@
         <w:t>The Y coordinate</w:t>
       </w:r>
       <w:r>
-        <w:t xml:space="preserve">s are of value 15 and X coordinates are of value 21. </w:t>
-      </w:r>
-      <w:r>
-        <w:t>The total number of possible states</w:t>
-      </w:r>
-      <w:r>
-        <w:t xml:space="preserve"> is 99,225. </w:t>
+        <w:t xml:space="preserve">s are of value 15 and X coordinates are of value 21. The total number of possible states is 99,225. </w:t>
       </w:r>
     </w:p>
     <w:p>
@@ -1503,18 +1160,7 @@
     <w:p>
       <w:r>
         <w:lastRenderedPageBreak/>
-        <w:t xml:space="preserve">The basis behind how these behaviours </w:t>
-      </w:r>
-      <w:proofErr w:type="gramStart"/>
-      <w:r>
-        <w:t>are</w:t>
-      </w:r>
-      <w:proofErr w:type="gramEnd"/>
-      <w:r>
-        <w:t xml:space="preserve"> implemented is using a </w:t>
-      </w:r>
-      <w:r>
-        <w:t>breadth first search algorithm</w:t>
+        <w:t>The basis behind how these behaviours are implemented is using a breadth first search algorithm</w:t>
       </w:r>
       <w:r>
         <w:t xml:space="preserve"> [</w:t>
@@ -1526,10 +1172,7 @@
         <w:t>]</w:t>
       </w:r>
       <w:r>
-        <w:t xml:space="preserve">. This algorithm used a graph of all the different coordinates on the </w:t>
-      </w:r>
-      <w:r>
-        <w:t xml:space="preserve">discretised map and the directions from those coordinates the agent can move to. For this to work I produced two maps, a ghost position map, and a pill position map. The ghost position map shows the discretised ghost positions and sets the value to be 3, 4, 5, and 6 for the orange, blue, pink, and red ghost respectively, the walls being set as value 1, and the movable areas are set to 0. The pill map follows the same scheme with the walls being set to 1 and the pills on the map are set to 2. </w:t>
+        <w:t xml:space="preserve">. This algorithm used a graph of all the different coordinates on the discretised map and the directions from those coordinates the agent can move to. For this to work I produced two maps, a ghost position map, and a pill position map. The ghost position map shows the discretised ghost positions and sets the value to be 3, 4, 5, and 6 for the orange, blue, pink, and red ghost respectively, the walls being set as value 1, and the movable areas are set to 0. The pill map follows the same scheme with the walls being set to 1 and the pills on the map are set to 2. </w:t>
       </w:r>
     </w:p>
     <w:p>
@@ -1626,31 +1269,7 @@
             <w:rPr>
               <w:rFonts w:ascii="Cambria Math" w:hAnsi="Cambria Math"/>
             </w:rPr>
-            <m:t>R=10a+50b</m:t>
-          </m:r>
-          <m:r>
-            <w:rPr>
-              <w:rFonts w:ascii="Cambria Math" w:hAnsi="Cambria Math"/>
-            </w:rPr>
-            <m:t>-</m:t>
-          </m:r>
-          <m:r>
-            <w:rPr>
-              <w:rFonts w:ascii="Cambria Math" w:hAnsi="Cambria Math"/>
-            </w:rPr>
-            <m:t>c-2d+</m:t>
-          </m:r>
-          <m:r>
-            <w:rPr>
-              <w:rFonts w:ascii="Cambria Math" w:hAnsi="Cambria Math"/>
-            </w:rPr>
-            <m:t>10</m:t>
-          </m:r>
-          <m:r>
-            <w:rPr>
-              <w:rFonts w:ascii="Cambria Math" w:hAnsi="Cambria Math"/>
-            </w:rPr>
-            <m:t>ⅇ</m:t>
+            <m:t>R=10a+50b-c-2d+10ⅇ</m:t>
           </m:r>
         </m:oMath>
       </m:oMathPara>
@@ -1667,13 +1286,7 @@
             <w:rPr>
               <w:rFonts w:ascii="Cambria Math" w:hAnsi="Cambria Math"/>
             </w:rPr>
-            <m:t>a=</m:t>
-          </m:r>
-          <m:r>
-            <w:rPr>
-              <w:rFonts w:ascii="Cambria Math" w:hAnsi="Cambria Math"/>
-            </w:rPr>
-            <m:t xml:space="preserve"> Ghost Distance</m:t>
+            <m:t>a= Ghost Distance</m:t>
           </m:r>
         </m:oMath>
       </m:oMathPara>
@@ -1697,13 +1310,7 @@
             <w:rPr>
               <w:rFonts w:ascii="Cambria Math" w:hAnsi="Cambria Math"/>
             </w:rPr>
-            <m:t>c</m:t>
-          </m:r>
-          <m:r>
-            <w:rPr>
-              <w:rFonts w:ascii="Cambria Math" w:hAnsi="Cambria Math"/>
-            </w:rPr>
-            <m:t>=</m:t>
+            <m:t>c=</m:t>
           </m:r>
           <m:d>
             <m:dPr>
@@ -1731,25 +1338,7 @@
                     <w:rPr>
                       <w:rFonts w:ascii="Cambria Math" w:hAnsi="Cambria Math"/>
                     </w:rPr>
-                    <m:t>c=</m:t>
-                  </m:r>
-                  <m:r>
-                    <w:rPr>
-                      <w:rFonts w:ascii="Cambria Math" w:hAnsi="Cambria Math"/>
-                    </w:rPr>
-                    <m:t>500</m:t>
-                  </m:r>
-                  <m:r>
-                    <w:rPr>
-                      <w:rFonts w:ascii="Cambria Math" w:hAnsi="Cambria Math"/>
-                    </w:rPr>
-                    <m:t xml:space="preserve">  where </m:t>
-                  </m:r>
-                  <m:r>
-                    <w:rPr>
-                      <w:rFonts w:ascii="Cambria Math" w:hAnsi="Cambria Math"/>
-                    </w:rPr>
-                    <m:t>a &lt; 2</m:t>
+                    <m:t>c=500  where a &lt; 2</m:t>
                   </m:r>
                 </m:e>
                 <m:e>
@@ -1757,13 +1346,7 @@
                     <w:rPr>
                       <w:rFonts w:ascii="Cambria Math" w:hAnsi="Cambria Math"/>
                     </w:rPr>
-                    <m:t>c=</m:t>
-                  </m:r>
-                  <m:r>
-                    <w:rPr>
-                      <w:rFonts w:ascii="Cambria Math" w:hAnsi="Cambria Math"/>
-                    </w:rPr>
-                    <m:t>300  where a &lt; 3</m:t>
+                    <m:t>c=300  where a &lt; 3</m:t>
                   </m:r>
                 </m:e>
                 <m:e>
@@ -1771,13 +1354,7 @@
                     <w:rPr>
                       <w:rFonts w:ascii="Cambria Math" w:hAnsi="Cambria Math"/>
                     </w:rPr>
-                    <m:t>c=</m:t>
-                  </m:r>
-                  <m:r>
-                    <w:rPr>
-                      <w:rFonts w:ascii="Cambria Math" w:hAnsi="Cambria Math"/>
-                    </w:rPr>
-                    <m:t>100  where a &lt; 4</m:t>
+                    <m:t>c=100  where a &lt; 4</m:t>
                   </m:r>
                 </m:e>
               </m:eqArr>
@@ -1812,15 +1389,7 @@
     </w:p>
     <w:p>
       <w:r>
-        <w:t xml:space="preserve">I designed it this way </w:t>
-      </w:r>
-      <w:proofErr w:type="gramStart"/>
-      <w:r>
-        <w:t>in order to</w:t>
-      </w:r>
-      <w:proofErr w:type="gramEnd"/>
-      <w:r>
-        <w:t xml:space="preserve"> try to promote the use of the pill collecting behaviour more than the rest unless the ghosts get too close to the agent which it then would switch to the ghost evasion behaviour and run away. </w:t>
+        <w:t xml:space="preserve">I designed it this way in order to try to promote the use of the pill collecting behaviour more than the rest unless the ghosts get too close to the agent which it then would switch to the ghost evasion behaviour and run away. </w:t>
       </w:r>
     </w:p>
     <w:p>
@@ -1853,24 +1422,13 @@
         <w:t>-</w:t>
       </w:r>
       <w:r>
-        <w:t xml:space="preserve">dimensional array or information. I had to figure what each of these values was meant </w:t>
-      </w:r>
-      <w:r>
-        <w:t xml:space="preserve">by manually printing out the observations into a CSV file for roughly the first 200 frames of the game and setting the action of Ms Pacman to be moving left then upwards. From there I colour coded the CSV file so that if the current cell is larger than the previous cell it would be coloured green, and if it is smaller than the previous cell it would be coloured green. This helped me to decern whether the object is moving in a positive or negative direction from its previous state. </w:t>
+        <w:t xml:space="preserve">dimensional array or information. I had to figure what each of these values was meant by manually printing out the observations into a CSV file for roughly the first 200 frames of the game and setting the action of Ms Pacman to be moving left then upwards. From there I colour coded the CSV file so that if the current cell is larger than the previous cell it would be coloured green, and if it is smaller than the previous cell it would be coloured green. This helped me to decern whether the object is moving in a positive or negative direction from its previous state. </w:t>
       </w:r>
     </w:p>
     <w:p>
       <w:r>
         <w:lastRenderedPageBreak/>
-        <w:t xml:space="preserve">By doing this and watching what Ms Pacman does given the action of go left and upwards I could figure out which frame it changes direction and match that up with the CSV to find an entry which is moving negatively (indicating left movement) until that frame and then doesn’t change whilst also seeing where another entry changes from not moving to moving negatively (indicating upwards movement).  I then repeated this process of watching the ghosts for their movement of the red moving in a certain path and the other ghosts moving in the starting square in a predictable pattern I figured out which output from the RAM observation the ghosts represented by. This showed that the RAM observation produces all the X coordinate values of Ms </w:t>
-      </w:r>
-      <w:proofErr w:type="gramStart"/>
-      <w:r>
-        <w:t>Pacman</w:t>
-      </w:r>
-      <w:proofErr w:type="gramEnd"/>
-      <w:r>
-        <w:t xml:space="preserve"> and the ghosts first and then does the Y values. </w:t>
+        <w:t xml:space="preserve">By doing this and watching what Ms Pacman does given the action of go left and upwards I could figure out which frame it changes direction and match that up with the CSV to find an entry which is moving negatively (indicating left movement) until that frame and then doesn’t change whilst also seeing where another entry changes from not moving to moving negatively (indicating upwards movement).  I then repeated this process of watching the ghosts for their movement of the red moving in a certain path and the other ghosts moving in the starting square in a predictable pattern I figured out which output from the RAM observation the ghosts represented by. This showed that the RAM observation produces all the X coordinate values of Ms Pacman and the ghosts first and then does the Y values. </w:t>
       </w:r>
     </w:p>
     <w:p>
@@ -2111,11 +1669,9 @@
       <w:r>
         <w:t xml:space="preserve">because of a small problem I had to work around when creating the small game </w:t>
       </w:r>
-      <w:proofErr w:type="gramStart"/>
-      <w:r>
-        <w:t>board</w:t>
-      </w:r>
-      <w:proofErr w:type="gramEnd"/>
+      <w:r>
+        <w:t>map</w:t>
+      </w:r>
       <w:r>
         <w:t xml:space="preserve"> it counts the agent going into a tile and collecting the pill when it just slightly goes into it and misses the pill instead meaning it doesn’t go back to get them as it thinks it already has. </w:t>
       </w:r>
@@ -2368,15 +1924,7 @@
     <w:p/>
     <w:p>
       <w:r>
-        <w:t xml:space="preserve">The Genetic algorithm performed significantly better than </w:t>
-      </w:r>
-      <w:proofErr w:type="gramStart"/>
-      <w:r>
-        <w:t>all of</w:t>
-      </w:r>
-      <w:proofErr w:type="gramEnd"/>
-      <w:r>
-        <w:t xml:space="preserve"> the other algorithms surviving roughly 23% better than the next highest algorithm. </w:t>
+        <w:t xml:space="preserve">The Genetic algorithm performed significantly better than all of the other algorithms surviving roughly 23% better than the next highest algorithm. </w:t>
       </w:r>
     </w:p>
     <w:p>
@@ -2673,15 +2221,7 @@
         <w:t xml:space="preserve"> </w:t>
       </w:r>
       <w:r>
-        <w:t xml:space="preserve">better on the non-deterministic environments. This shows it has some elements of generalisation which helps it perform well on when the ghosts are doing different moves than </w:t>
-      </w:r>
-      <w:proofErr w:type="gramStart"/>
-      <w:r>
-        <w:t>its</w:t>
-      </w:r>
-      <w:proofErr w:type="gramEnd"/>
-      <w:r>
-        <w:t xml:space="preserve"> used to.</w:t>
+        <w:t>better on the non-deterministic environments. This shows it has some elements of generalisation which helps it perform well on when the ghosts are doing different moves than its used to.</w:t>
       </w:r>
     </w:p>
     <w:p>
@@ -2689,206 +2229,156 @@
         <w:t xml:space="preserve">The </w:t>
       </w:r>
       <w:r>
-        <w:t xml:space="preserve">Monte-Carlo Pill Collection behaviour is the best with random </w:t>
-      </w:r>
-      <w:proofErr w:type="gramStart"/>
-      <w:r>
-        <w:t>ghosts</w:t>
-      </w:r>
-      <w:proofErr w:type="gramEnd"/>
-      <w:r>
-        <w:t xml:space="preserve"> movement and can collect the most amount of pills on the board.</w:t>
+        <w:t>Monte-Carlo Pill Collection behaviour is the best with random ghosts movement and can collect the most amount of pills on the board.</w:t>
       </w:r>
     </w:p>
     <w:p>
       <w:r>
         <w:lastRenderedPageBreak/>
-        <w:t>The Monte-Carlo</w:t>
+        <w:t xml:space="preserve">The Monte-Carlo evade ghosts behaviour didn’t seem to be good at any of the tasks. It got stuck a lot and was pushed to hide in a corner for most of the game before it died. </w:t>
+      </w:r>
+    </w:p>
+    <w:p>
+      <w:pPr>
+        <w:pStyle w:val="Heading2"/>
+      </w:pPr>
+      <w:bookmarkStart w:id="7" w:name="_Toc133865172"/>
+      <w:r>
+        <w:t>Conclusion</w:t>
+      </w:r>
+      <w:bookmarkEnd w:id="7"/>
+    </w:p>
+    <w:p>
+      <w:r>
+        <w:t xml:space="preserve">The results show that the Genetic Algorithm </w:t>
+      </w:r>
+      <w:r>
+        <w:t>works well when it comes to pills eaten, scoring highest, and surviving for the longest however fails when it comes to using a non-deterministic environment.</w:t>
+      </w:r>
+    </w:p>
+    <w:p>
+      <w:r>
+        <w:t>The Monte-Carlo algorithm with all behaviours is very limited by the reward function it has, if the reward function doesn’t reward correctly then no matter how good the behaviours are, it won’t perform how it is intended to perform.</w:t>
+      </w:r>
+    </w:p>
+    <w:p>
+      <w:r>
+        <w:t>I believe, with a better rewards function that encourages pill collection as well as avoiding the ghosts when they’re close it would outperform the genetic algorithm in most aspects as it then has behaviour not reliant on the game board but on the relative positions of the other objects on the board.</w:t>
+      </w:r>
+    </w:p>
+    <w:p>
+      <w:pPr>
+        <w:pStyle w:val="Heading3"/>
+      </w:pPr>
+      <w:r>
+        <w:t>Future work</w:t>
+      </w:r>
+    </w:p>
+    <w:p>
+      <w:r>
+        <w:t xml:space="preserve">Future work I would do on this is adapt the genetic algorithm int using genetic programming to generate behaviours rather than a list of instructions so that it could be more adaptive to other environments. </w:t>
+      </w:r>
+    </w:p>
+    <w:p>
+      <w:r>
+        <w:t>Another thing I would do would be to add in when the ghosts are blue into the states so that the behaviour to chase the ghosts has more of a chance to be used. I overestimated the scope of this project and the problems I faced when doing it that I couldn’t implement this feature.</w:t>
+      </w:r>
+    </w:p>
+    <w:p>
+      <w:r>
+        <w:t>A future development could be to implement NEAT (</w:t>
+      </w:r>
+      <w:r>
+        <w:t>Neuroevolution of augmenting topologies</w:t>
+      </w:r>
+      <w:r>
+        <w:t xml:space="preserve">) into the genetic algorithm for better performance. </w:t>
+      </w:r>
+    </w:p>
+    <w:p/>
+    <w:p>
+      <w:pPr>
+        <w:pStyle w:val="Heading2"/>
+      </w:pPr>
+      <w:bookmarkStart w:id="8" w:name="_Toc133865173"/>
+      <w:r>
+        <w:t>References</w:t>
+      </w:r>
+      <w:bookmarkEnd w:id="8"/>
+    </w:p>
+    <w:p>
+      <w:r>
+        <w:t>[</w:t>
+      </w:r>
+      <w:r>
+        <w:t>1</w:t>
+      </w:r>
+      <w:r>
+        <w:t xml:space="preserve">] </w:t>
+      </w:r>
+      <w:r>
+        <w:t>K. F. Man, K. S. Tang and S. Kwong, "Genetic algorithms: concepts and applications [in engineering design]," in IEEE Transactions on Industrial Electronics, vol. 43, no. 5, pp. 519-534, Oct. 1996, doi: 10.1109/41.538609.</w:t>
+      </w:r>
+    </w:p>
+    <w:p>
+      <w:r>
+        <w:t xml:space="preserve">[2] </w:t>
+      </w:r>
+      <w:r>
+        <w:t>N. Ikehata and T. Ito, "Monte-Carlo tree search in Ms. Pac-Man," 2011 IEEE Conference on Computational Intelligence and Games (CIG'11), Seoul, Korea (South), 2011, pp. 39-46, doi: 10.1109/CIG.2011.6031987.</w:t>
+      </w:r>
+    </w:p>
+    <w:p>
+      <w:r>
+        <w:t xml:space="preserve">[3] </w:t>
+      </w:r>
+      <w:r>
+        <w:t>M. F. Brandstetter and S. Ahmadi, "Reactive control of Ms. Pac Man using information retrieval based on Genetic Programming," 2012 IEEE Conference on Computational Intelligence and Games (CIG), Granada, Spain, 2012, pp. 250-256, doi: 10.1109/CIG.2012.6374163.</w:t>
       </w:r>
       <w:r>
         <w:t xml:space="preserve"> </w:t>
       </w:r>
-      <w:proofErr w:type="gramStart"/>
-      <w:r>
-        <w:t>evade</w:t>
-      </w:r>
-      <w:proofErr w:type="gramEnd"/>
-      <w:r>
-        <w:t xml:space="preserve"> ghosts behaviour didn’t seem to be good at any of the tasks. It got stuck a lot and was pushed to hide in a corner for most of the game before it died. </w:t>
-      </w:r>
-    </w:p>
-    <w:p>
-      <w:pPr>
-        <w:pStyle w:val="Heading2"/>
-      </w:pPr>
-      <w:bookmarkStart w:id="7" w:name="_Toc133865172"/>
-      <w:r>
-        <w:t>Conclusion</w:t>
-      </w:r>
-      <w:bookmarkEnd w:id="7"/>
-    </w:p>
-    <w:p>
-      <w:r>
-        <w:t xml:space="preserve">The results show that the Genetic Algorithm </w:t>
-      </w:r>
-      <w:r>
-        <w:t>works well when it comes to pills eaten, scoring highest, and surviving for the longest however fails when it comes to using a non-deterministic environment.</w:t>
-      </w:r>
-    </w:p>
-    <w:p>
-      <w:r>
-        <w:t>The Monte-Carlo algorithm with all behaviours is very limited by the reward function it has, if the reward function doesn’t reward correctly then no matter how good the behaviours are, it won’t perform how it is intended to perform.</w:t>
-      </w:r>
-    </w:p>
-    <w:p>
-      <w:r>
-        <w:t>I believe, with a better rewards function that encourages pill collection as well as avoiding the ghosts when they’re close it would outperform the genetic algorithm in most aspects as it then has behaviour not reliant on the game board but on the relative positions of the other objects on the board.</w:t>
-      </w:r>
-    </w:p>
-    <w:p>
-      <w:pPr>
-        <w:pStyle w:val="Heading3"/>
-      </w:pPr>
-      <w:r>
-        <w:t>Future work</w:t>
-      </w:r>
-    </w:p>
-    <w:p>
-      <w:r>
-        <w:t xml:space="preserve">Future work I would do on this is adapt the genetic algorithm int using genetic programming to generate behaviours rather than a list of instructions so that it could be more adaptive to other environments. </w:t>
-      </w:r>
-    </w:p>
-    <w:p>
-      <w:r>
-        <w:t>Another thing I would do would be to add in when the ghosts are blue into the states so that the behaviour to chase the ghosts has more of a chance to be used. I overestimated the scope of this project and the problems I faced when doing it that I couldn’t implement this feature.</w:t>
-      </w:r>
-    </w:p>
-    <w:p>
-      <w:r>
-        <w:t xml:space="preserve">A future development could be to implement </w:t>
-      </w:r>
-      <w:r>
-        <w:t>NEAT</w:t>
-      </w:r>
-      <w:r>
-        <w:t xml:space="preserve"> (</w:t>
-      </w:r>
-      <w:proofErr w:type="spellStart"/>
-      <w:r>
-        <w:t>Neuroevolution</w:t>
-      </w:r>
-      <w:proofErr w:type="spellEnd"/>
-      <w:r>
-        <w:t xml:space="preserve"> of augmenting topologies</w:t>
-      </w:r>
-      <w:r>
-        <w:t xml:space="preserve">) into the genetic algorithm for better performance. </w:t>
-      </w:r>
-    </w:p>
-    <w:p/>
-    <w:p>
-      <w:pPr>
-        <w:pStyle w:val="Heading2"/>
-      </w:pPr>
-      <w:bookmarkStart w:id="8" w:name="_Toc133865173"/>
-      <w:r>
-        <w:t>References</w:t>
-      </w:r>
-      <w:bookmarkEnd w:id="8"/>
+    </w:p>
+    <w:p>
+      <w:r>
+        <w:t xml:space="preserve">[4] </w:t>
+      </w:r>
+      <w:r>
+        <w:t>Xiao Zhu Wang</w:t>
+      </w:r>
+      <w:r>
+        <w:t>, “The Comparison of Three Algorithms in Shortest Path Issue”,</w:t>
+      </w:r>
+      <w:r>
+        <w:t xml:space="preserve"> 2018 J. Phys.: Conf. Ser. 1087 022011</w:t>
+      </w:r>
     </w:p>
     <w:p>
       <w:r>
         <w:t>[</w:t>
       </w:r>
       <w:r>
-        <w:t>1</w:t>
+        <w:t>5</w:t>
       </w:r>
       <w:r>
         <w:t xml:space="preserve">] </w:t>
       </w:r>
       <w:r>
-        <w:t xml:space="preserve">K. F. Man, K. S. </w:t>
-      </w:r>
-      <w:proofErr w:type="gramStart"/>
-      <w:r>
-        <w:t>Tang</w:t>
-      </w:r>
-      <w:proofErr w:type="gramEnd"/>
-      <w:r>
-        <w:t xml:space="preserve"> and S. Kwong, "Genetic algorithms: concepts and applications [in engineering design]," in IEEE Transactions on Industrial Electronics, vol. 43, no. 5, pp. 519-534, Oct. 1996, </w:t>
-      </w:r>
-      <w:proofErr w:type="spellStart"/>
-      <w:r>
-        <w:t>doi</w:t>
-      </w:r>
-      <w:proofErr w:type="spellEnd"/>
-      <w:r>
-        <w:t>: 10.1109/41.538609.</w:t>
-      </w:r>
-    </w:p>
-    <w:p>
-      <w:r>
-        <w:t xml:space="preserve">[2] </w:t>
-      </w:r>
-      <w:r>
-        <w:t xml:space="preserve">N. </w:t>
-      </w:r>
-      <w:proofErr w:type="spellStart"/>
-      <w:r>
-        <w:t>Ikehata</w:t>
-      </w:r>
-      <w:proofErr w:type="spellEnd"/>
-      <w:r>
-        <w:t xml:space="preserve"> and T. Ito, "Monte-Carlo tree search in Ms. Pac-Man," 2011 IEEE Conference on Computational Intelligence and Games (CIG'11), Seoul, Korea (South), 2011, pp. 39-46, </w:t>
-      </w:r>
-      <w:proofErr w:type="spellStart"/>
-      <w:r>
-        <w:t>doi</w:t>
-      </w:r>
-      <w:proofErr w:type="spellEnd"/>
-      <w:r>
-        <w:t>: 10.1109/CIG.2011.6031987.</w:t>
-      </w:r>
-    </w:p>
-    <w:p>
-      <w:r>
-        <w:t xml:space="preserve">[3] </w:t>
-      </w:r>
-      <w:r>
-        <w:t xml:space="preserve">M. F. </w:t>
-      </w:r>
-      <w:proofErr w:type="spellStart"/>
-      <w:r>
-        <w:t>Brandstetter</w:t>
-      </w:r>
-      <w:proofErr w:type="spellEnd"/>
-      <w:r>
-        <w:t xml:space="preserve"> and S. Ahmadi, "Reactive control of Ms. Pac Man using information retrieval based on Genetic Programming," 2012 IEEE Conference on Computational Intelligence and Games (CIG), Granada, Spain, 2012, pp. 250-256, </w:t>
-      </w:r>
-      <w:proofErr w:type="spellStart"/>
-      <w:r>
-        <w:t>doi</w:t>
-      </w:r>
-      <w:proofErr w:type="spellEnd"/>
-      <w:r>
-        <w:t>: 10.1109/CIG.2012.6374163.</w:t>
-      </w:r>
-      <w:r>
-        <w:t xml:space="preserve"> </w:t>
-      </w:r>
-    </w:p>
-    <w:p>
-      <w:r>
-        <w:t xml:space="preserve">[4] </w:t>
-      </w:r>
-      <w:r>
-        <w:t>Xiao Zhu Wang</w:t>
-      </w:r>
-      <w:r>
-        <w:t>, “The Comparison of Three Algorithms in Shortest Path Issue”,</w:t>
-      </w:r>
-      <w:r>
-        <w:t xml:space="preserve"> 2018 J. Phys.: Conf. Ser. 1087 022011</w:t>
+        <w:t xml:space="preserve">Robbi Rahim </w:t>
+      </w:r>
+      <w:r>
+        <w:t>“Breadth First Search Approach for Shortest Path Solution in Cartesian Area”</w:t>
+      </w:r>
+      <w:r>
+        <w:t xml:space="preserve"> 2018 J. Phys.: Conf. Ser. 1019 012036</w:t>
+      </w:r>
+      <w:r>
+        <w:t>.</w:t>
+      </w:r>
+    </w:p>
+    <w:p>
+      <w:r>
+        <w:t>[6] J. P. Garrahan, E. Gillman and J. F. Mair, “Machine Learning in Science Part 1 (PHYS4035) Lecture Notes” Nov., 2022.</w:t>
       </w:r>
     </w:p>
     <w:p>
@@ -2896,49 +2386,13 @@
         <w:t>[</w:t>
       </w:r>
       <w:r>
-        <w:t>5</w:t>
+        <w:t>7</w:t>
       </w:r>
       <w:r>
         <w:t xml:space="preserve">] </w:t>
       </w:r>
       <w:r>
-        <w:t xml:space="preserve">Robbi Rahim </w:t>
-      </w:r>
-      <w:r>
-        <w:t>“</w:t>
-      </w:r>
-      <w:r>
-        <w:t>Breadth First Search Approach for Shortest Path Solution in Cartesian Area</w:t>
-      </w:r>
-      <w:r>
-        <w:t>”</w:t>
-      </w:r>
-      <w:r>
-        <w:t xml:space="preserve"> 2018 J. Phys.: Conf. Ser. 1019 012036</w:t>
-      </w:r>
-      <w:r>
-        <w:t>.</w:t>
-      </w:r>
-    </w:p>
-    <w:p>
-      <w:r>
-        <w:t xml:space="preserve">[6] J. P. </w:t>
-      </w:r>
-      <w:proofErr w:type="spellStart"/>
-      <w:r>
-        <w:t>Garrahan</w:t>
-      </w:r>
-      <w:proofErr w:type="spellEnd"/>
-      <w:r>
-        <w:t xml:space="preserve">, E. Gillman and J. F. Mair, “Machine Learning in Science Part 1 (PHYS4035) Lecture Notes” </w:t>
-      </w:r>
-      <w:proofErr w:type="gramStart"/>
-      <w:r>
-        <w:t>Nov.,</w:t>
-      </w:r>
-      <w:proofErr w:type="gramEnd"/>
-      <w:r>
-        <w:t xml:space="preserve"> 2022.</w:t>
+        <w:t>Alhejali, Atif &amp; Lucas, Simon. (2010). Evolving diverse Ms. Pac-Man playing agents using genetic programming. 1 - 6. 10.1109/UKCI.2010.5625586.</w:t>
       </w:r>
     </w:p>
     <w:p>
@@ -2946,54 +2400,19 @@
         <w:t>[</w:t>
       </w:r>
       <w:r>
-        <w:t>7</w:t>
-      </w:r>
-      <w:r>
-        <w:t xml:space="preserve">] </w:t>
-      </w:r>
-      <w:proofErr w:type="spellStart"/>
-      <w:r>
-        <w:t>Alhejali</w:t>
-      </w:r>
-      <w:proofErr w:type="spellEnd"/>
-      <w:r>
-        <w:t>, Atif &amp; Lucas, Simon. (2010). Evolving diverse Ms. Pac-Man playing agents using genetic programming. 1 - 6. 10.1109/UKCI.2010.5625586.</w:t>
-      </w:r>
-    </w:p>
-    <w:p>
-      <w:r>
-        <w:t>[</w:t>
-      </w:r>
-      <w:r>
         <w:t>8</w:t>
       </w:r>
       <w:r>
-        <w:t>] J. Foley, S. McSweeney, “</w:t>
-      </w:r>
-      <w:r>
-        <w:t xml:space="preserve">Drone Flight Controller, Project 9 - </w:t>
-      </w:r>
-      <w:proofErr w:type="spellStart"/>
-      <w:r>
-        <w:t>MLiS</w:t>
-      </w:r>
-      <w:proofErr w:type="spellEnd"/>
-      <w:r>
-        <w:t xml:space="preserve"> Part I</w:t>
-      </w:r>
-      <w:r>
-        <w:t>”, Jan. 2023</w:t>
+        <w:t>] J. Foley, S. McSweeney, “Drone Flight Controller, Project 9 - MLiS Part I”, Jan. 2023</w:t>
       </w:r>
     </w:p>
     <w:p>
       <w:r>
         <w:t xml:space="preserve">[9] </w:t>
       </w:r>
-      <w:proofErr w:type="spellStart"/>
       <w:r>
         <w:t>SeasonalShot</w:t>
       </w:r>
-      <w:proofErr w:type="spellEnd"/>
       <w:r>
         <w:t>, “</w:t>
       </w:r>
@@ -3020,16 +2439,11 @@
       <w:r>
         <w:t xml:space="preserve">(accessed </w:t>
       </w:r>
-      <w:proofErr w:type="gramStart"/>
       <w:r>
         <w:t>May</w:t>
       </w:r>
       <w:r>
-        <w:t>,</w:t>
-      </w:r>
-      <w:proofErr w:type="gramEnd"/>
-      <w:r>
-        <w:t xml:space="preserve"> 2022).</w:t>
+        <w:t>, 2022).</w:t>
       </w:r>
     </w:p>
     <w:p/>

</xml_diff>